<commit_message>
NZWalks API Documentation v2.docx
</commit_message>
<xml_diff>
--- a/NZWalks/NZWalks API Documentation -old.docx
+++ b/NZWalks/NZWalks API Documentation -old.docx
@@ -1689,13 +1689,23 @@
                 <w:szCs w:val="20"/>
               </w:rPr>
             </w:pPr>
+            <w:proofErr w:type="gramStart"/>
             <w:r>
               <w:rPr>
                 <w:rFonts w:ascii="Times New Roman" w:eastAsia="Times New Roman" w:hAnsi="Times New Roman" w:cs="Times New Roman"/>
                 <w:sz w:val="20"/>
                 <w:szCs w:val="20"/>
               </w:rPr>
-              <w:t>{ "error": "Invalid request format" }</w:t>
+              <w:t>{ "</w:t>
+            </w:r>
+            <w:proofErr w:type="gramEnd"/>
+            <w:r>
+              <w:rPr>
+                <w:rFonts w:ascii="Times New Roman" w:eastAsia="Times New Roman" w:hAnsi="Times New Roman" w:cs="Times New Roman"/>
+                <w:sz w:val="20"/>
+                <w:szCs w:val="20"/>
+              </w:rPr>
+              <w:t>error": "Invalid request format" }</w:t>
             </w:r>
           </w:p>
         </w:tc>
@@ -1774,13 +1784,23 @@
                 <w:szCs w:val="20"/>
               </w:rPr>
             </w:pPr>
+            <w:proofErr w:type="gramStart"/>
             <w:r>
               <w:rPr>
                 <w:rFonts w:ascii="Times New Roman" w:eastAsia="Times New Roman" w:hAnsi="Times New Roman" w:cs="Times New Roman"/>
                 <w:sz w:val="20"/>
                 <w:szCs w:val="20"/>
               </w:rPr>
-              <w:t>{ "error": "Endpoint not found" }</w:t>
+              <w:t>{ "</w:t>
+            </w:r>
+            <w:proofErr w:type="gramEnd"/>
+            <w:r>
+              <w:rPr>
+                <w:rFonts w:ascii="Times New Roman" w:eastAsia="Times New Roman" w:hAnsi="Times New Roman" w:cs="Times New Roman"/>
+                <w:sz w:val="20"/>
+                <w:szCs w:val="20"/>
+              </w:rPr>
+              <w:t>error": "Endpoint not found" }</w:t>
             </w:r>
           </w:p>
         </w:tc>
@@ -1859,13 +1879,23 @@
                 <w:szCs w:val="20"/>
               </w:rPr>
             </w:pPr>
+            <w:proofErr w:type="gramStart"/>
             <w:r>
               <w:rPr>
                 <w:rFonts w:ascii="Times New Roman" w:eastAsia="Times New Roman" w:hAnsi="Times New Roman" w:cs="Times New Roman"/>
                 <w:sz w:val="20"/>
                 <w:szCs w:val="20"/>
               </w:rPr>
-              <w:t>{ "error": "An unexpected error occurred" }</w:t>
+              <w:t>{ "</w:t>
+            </w:r>
+            <w:proofErr w:type="gramEnd"/>
+            <w:r>
+              <w:rPr>
+                <w:rFonts w:ascii="Times New Roman" w:eastAsia="Times New Roman" w:hAnsi="Times New Roman" w:cs="Times New Roman"/>
+                <w:sz w:val="20"/>
+                <w:szCs w:val="20"/>
+              </w:rPr>
+              <w:t>error": "An unexpected error occurred" }</w:t>
             </w:r>
           </w:p>
         </w:tc>
@@ -3236,13 +3266,23 @@
                 <w:szCs w:val="20"/>
               </w:rPr>
             </w:pPr>
+            <w:proofErr w:type="gramStart"/>
             <w:r>
               <w:rPr>
                 <w:rFonts w:ascii="Times New Roman" w:eastAsia="Times New Roman" w:hAnsi="Times New Roman" w:cs="Times New Roman"/>
                 <w:sz w:val="20"/>
                 <w:szCs w:val="20"/>
               </w:rPr>
-              <w:t>{ "error": "Invalid request format" }</w:t>
+              <w:t>{ "</w:t>
+            </w:r>
+            <w:proofErr w:type="gramEnd"/>
+            <w:r>
+              <w:rPr>
+                <w:rFonts w:ascii="Times New Roman" w:eastAsia="Times New Roman" w:hAnsi="Times New Roman" w:cs="Times New Roman"/>
+                <w:sz w:val="20"/>
+                <w:szCs w:val="20"/>
+              </w:rPr>
+              <w:t>error": "Invalid request format" }</w:t>
             </w:r>
           </w:p>
         </w:tc>
@@ -3321,13 +3361,23 @@
                 <w:szCs w:val="20"/>
               </w:rPr>
             </w:pPr>
+            <w:proofErr w:type="gramStart"/>
             <w:r>
               <w:rPr>
                 <w:rFonts w:ascii="Times New Roman" w:eastAsia="Times New Roman" w:hAnsi="Times New Roman" w:cs="Times New Roman"/>
                 <w:sz w:val="20"/>
                 <w:szCs w:val="20"/>
               </w:rPr>
-              <w:t>{ "error": "Endpoint not found" }</w:t>
+              <w:t>{ "</w:t>
+            </w:r>
+            <w:proofErr w:type="gramEnd"/>
+            <w:r>
+              <w:rPr>
+                <w:rFonts w:ascii="Times New Roman" w:eastAsia="Times New Roman" w:hAnsi="Times New Roman" w:cs="Times New Roman"/>
+                <w:sz w:val="20"/>
+                <w:szCs w:val="20"/>
+              </w:rPr>
+              <w:t>error": "Endpoint not found" }</w:t>
             </w:r>
           </w:p>
         </w:tc>
@@ -3406,13 +3456,23 @@
                 <w:szCs w:val="20"/>
               </w:rPr>
             </w:pPr>
+            <w:proofErr w:type="gramStart"/>
             <w:r>
               <w:rPr>
                 <w:rFonts w:ascii="Times New Roman" w:eastAsia="Times New Roman" w:hAnsi="Times New Roman" w:cs="Times New Roman"/>
                 <w:sz w:val="20"/>
                 <w:szCs w:val="20"/>
               </w:rPr>
-              <w:t>{ "error": "An unexpected error occurred" }</w:t>
+              <w:t>{ "</w:t>
+            </w:r>
+            <w:proofErr w:type="gramEnd"/>
+            <w:r>
+              <w:rPr>
+                <w:rFonts w:ascii="Times New Roman" w:eastAsia="Times New Roman" w:hAnsi="Times New Roman" w:cs="Times New Roman"/>
+                <w:sz w:val="20"/>
+                <w:szCs w:val="20"/>
+              </w:rPr>
+              <w:t>error": "An unexpected error occurred" }</w:t>
             </w:r>
           </w:p>
         </w:tc>
@@ -4288,6 +4348,7 @@
         <w:t>content-type: application/</w:t>
       </w:r>
       <w:proofErr w:type="spellStart"/>
+      <w:proofErr w:type="gramStart"/>
       <w:r>
         <w:rPr>
           <w:rFonts w:ascii="Times New Roman" w:eastAsia="Times New Roman" w:hAnsi="Times New Roman" w:cs="Times New Roman"/>
@@ -4319,7 +4380,16 @@
           <w:sz w:val="20"/>
           <w:szCs w:val="20"/>
         </w:rPr>
-        <w:t xml:space="preserve">charset=utf-8  </w:t>
+        <w:t>charset</w:t>
+      </w:r>
+      <w:proofErr w:type="gramEnd"/>
+      <w:r>
+        <w:rPr>
+          <w:rFonts w:ascii="Times New Roman" w:eastAsia="Times New Roman" w:hAnsi="Times New Roman" w:cs="Times New Roman"/>
+          <w:sz w:val="20"/>
+          <w:szCs w:val="20"/>
+        </w:rPr>
+        <w:t xml:space="preserve">=utf-8  </w:t>
       </w:r>
     </w:p>
     <w:p>
@@ -5586,13 +5656,23 @@
                 <w:szCs w:val="24"/>
               </w:rPr>
             </w:pPr>
+            <w:proofErr w:type="gramStart"/>
             <w:r>
               <w:rPr>
                 <w:rFonts w:ascii="Times New Roman" w:eastAsia="Times New Roman" w:hAnsi="Times New Roman" w:cs="Times New Roman"/>
                 <w:sz w:val="24"/>
                 <w:szCs w:val="24"/>
               </w:rPr>
-              <w:t>{ "error": "Invalid request format" }</w:t>
+              <w:t>{ "</w:t>
+            </w:r>
+            <w:proofErr w:type="gramEnd"/>
+            <w:r>
+              <w:rPr>
+                <w:rFonts w:ascii="Times New Roman" w:eastAsia="Times New Roman" w:hAnsi="Times New Roman" w:cs="Times New Roman"/>
+                <w:sz w:val="24"/>
+                <w:szCs w:val="24"/>
+              </w:rPr>
+              <w:t>error": "Invalid request format" }</w:t>
             </w:r>
           </w:p>
         </w:tc>
@@ -5671,13 +5751,23 @@
                 <w:szCs w:val="24"/>
               </w:rPr>
             </w:pPr>
+            <w:proofErr w:type="gramStart"/>
             <w:r>
               <w:rPr>
                 <w:rFonts w:ascii="Times New Roman" w:eastAsia="Times New Roman" w:hAnsi="Times New Roman" w:cs="Times New Roman"/>
                 <w:sz w:val="24"/>
                 <w:szCs w:val="24"/>
               </w:rPr>
-              <w:t>{ "error": "Endpoint not found" }</w:t>
+              <w:t>{ "</w:t>
+            </w:r>
+            <w:proofErr w:type="gramEnd"/>
+            <w:r>
+              <w:rPr>
+                <w:rFonts w:ascii="Times New Roman" w:eastAsia="Times New Roman" w:hAnsi="Times New Roman" w:cs="Times New Roman"/>
+                <w:sz w:val="24"/>
+                <w:szCs w:val="24"/>
+              </w:rPr>
+              <w:t>error": "Endpoint not found" }</w:t>
             </w:r>
           </w:p>
         </w:tc>
@@ -5756,13 +5846,23 @@
                 <w:szCs w:val="24"/>
               </w:rPr>
             </w:pPr>
+            <w:proofErr w:type="gramStart"/>
             <w:r>
               <w:rPr>
                 <w:rFonts w:ascii="Times New Roman" w:eastAsia="Times New Roman" w:hAnsi="Times New Roman" w:cs="Times New Roman"/>
                 <w:sz w:val="24"/>
                 <w:szCs w:val="24"/>
               </w:rPr>
-              <w:t>{ "error": "An unexpected error occurred" }</w:t>
+              <w:t>{ "</w:t>
+            </w:r>
+            <w:proofErr w:type="gramEnd"/>
+            <w:r>
+              <w:rPr>
+                <w:rFonts w:ascii="Times New Roman" w:eastAsia="Times New Roman" w:hAnsi="Times New Roman" w:cs="Times New Roman"/>
+                <w:sz w:val="24"/>
+                <w:szCs w:val="24"/>
+              </w:rPr>
+              <w:t>error": "An unexpected error occurred" }</w:t>
             </w:r>
           </w:p>
         </w:tc>
@@ -7540,13 +7640,23 @@
                 <w:szCs w:val="24"/>
               </w:rPr>
             </w:pPr>
+            <w:proofErr w:type="gramStart"/>
             <w:r>
               <w:rPr>
                 <w:rFonts w:ascii="Times New Roman" w:eastAsia="Times New Roman" w:hAnsi="Times New Roman" w:cs="Times New Roman"/>
                 <w:sz w:val="24"/>
                 <w:szCs w:val="24"/>
               </w:rPr>
-              <w:t>{ "error": "Invalid request format" }</w:t>
+              <w:t>{ "</w:t>
+            </w:r>
+            <w:proofErr w:type="gramEnd"/>
+            <w:r>
+              <w:rPr>
+                <w:rFonts w:ascii="Times New Roman" w:eastAsia="Times New Roman" w:hAnsi="Times New Roman" w:cs="Times New Roman"/>
+                <w:sz w:val="24"/>
+                <w:szCs w:val="24"/>
+              </w:rPr>
+              <w:t>error": "Invalid request format" }</w:t>
             </w:r>
           </w:p>
         </w:tc>
@@ -7625,13 +7735,23 @@
                 <w:szCs w:val="24"/>
               </w:rPr>
             </w:pPr>
+            <w:proofErr w:type="gramStart"/>
             <w:r>
               <w:rPr>
                 <w:rFonts w:ascii="Times New Roman" w:eastAsia="Times New Roman" w:hAnsi="Times New Roman" w:cs="Times New Roman"/>
                 <w:sz w:val="24"/>
                 <w:szCs w:val="24"/>
               </w:rPr>
-              <w:t>{ "error": "Endpoint not found" }</w:t>
+              <w:t>{ "</w:t>
+            </w:r>
+            <w:proofErr w:type="gramEnd"/>
+            <w:r>
+              <w:rPr>
+                <w:rFonts w:ascii="Times New Roman" w:eastAsia="Times New Roman" w:hAnsi="Times New Roman" w:cs="Times New Roman"/>
+                <w:sz w:val="24"/>
+                <w:szCs w:val="24"/>
+              </w:rPr>
+              <w:t>error": "Endpoint not found" }</w:t>
             </w:r>
           </w:p>
         </w:tc>
@@ -7710,13 +7830,23 @@
                 <w:szCs w:val="24"/>
               </w:rPr>
             </w:pPr>
+            <w:proofErr w:type="gramStart"/>
             <w:r>
               <w:rPr>
                 <w:rFonts w:ascii="Times New Roman" w:eastAsia="Times New Roman" w:hAnsi="Times New Roman" w:cs="Times New Roman"/>
                 <w:sz w:val="24"/>
                 <w:szCs w:val="24"/>
               </w:rPr>
-              <w:t>{ "error": "An unexpected error occurred" }</w:t>
+              <w:t>{ "</w:t>
+            </w:r>
+            <w:proofErr w:type="gramEnd"/>
+            <w:r>
+              <w:rPr>
+                <w:rFonts w:ascii="Times New Roman" w:eastAsia="Times New Roman" w:hAnsi="Times New Roman" w:cs="Times New Roman"/>
+                <w:sz w:val="24"/>
+                <w:szCs w:val="24"/>
+              </w:rPr>
+              <w:t>error": "An unexpected error occurred" }</w:t>
             </w:r>
           </w:p>
         </w:tc>
@@ -8501,6 +8631,7 @@
           <w:rStyle w:val="hljs-punctuation"/>
         </w:rPr>
       </w:pPr>
+      <w:proofErr w:type="gramStart"/>
       <w:r>
         <w:rPr>
           <w:rStyle w:val="hljs-punctuation"/>
@@ -8514,7 +8645,14 @@
         <w:rPr>
           <w:rStyle w:val="hljs-attr"/>
         </w:rPr>
-        <w:t>"code"</w:t>
+        <w:t>"</w:t>
+      </w:r>
+      <w:proofErr w:type="gramEnd"/>
+      <w:r>
+        <w:rPr>
+          <w:rStyle w:val="hljs-attr"/>
+        </w:rPr>
+        <w:t>code"</w:t>
       </w:r>
       <w:r>
         <w:rPr>
@@ -8795,7 +8933,23 @@
           <w:sz w:val="20"/>
           <w:szCs w:val="20"/>
         </w:rPr>
-        <w:t>-d '{ "code": "SRL", "name": "</w:t>
+        <w:t xml:space="preserve">-d </w:t>
+      </w:r>
+      <w:proofErr w:type="gramStart"/>
+      <w:r>
+        <w:rPr>
+          <w:sz w:val="20"/>
+          <w:szCs w:val="20"/>
+        </w:rPr>
+        <w:t>'{ "</w:t>
+      </w:r>
+      <w:proofErr w:type="gramEnd"/>
+      <w:r>
+        <w:rPr>
+          <w:sz w:val="20"/>
+          <w:szCs w:val="20"/>
+        </w:rPr>
+        <w:t>code": "SRL", "name": "</w:t>
       </w:r>
       <w:proofErr w:type="spellStart"/>
       <w:r>
@@ -9731,7 +9885,21 @@
         <w:rPr>
           <w:rFonts w:ascii="Times New Roman" w:eastAsia="Times New Roman" w:hAnsi="Times New Roman" w:cs="Times New Roman"/>
         </w:rPr>
-        <w:t xml:space="preserve">      "Code Has To Be Maximum of 3 Letters"</w:t>
+        <w:t xml:space="preserve">      "Code Has </w:t>
+      </w:r>
+      <w:proofErr w:type="gramStart"/>
+      <w:r>
+        <w:rPr>
+          <w:rFonts w:ascii="Times New Roman" w:eastAsia="Times New Roman" w:hAnsi="Times New Roman" w:cs="Times New Roman"/>
+        </w:rPr>
+        <w:t>To</w:t>
+      </w:r>
+      <w:proofErr w:type="gramEnd"/>
+      <w:r>
+        <w:rPr>
+          <w:rFonts w:ascii="Times New Roman" w:eastAsia="Times New Roman" w:hAnsi="Times New Roman" w:cs="Times New Roman"/>
+        </w:rPr>
+        <w:t xml:space="preserve"> Be Maximum of 3 Letters"</w:t>
       </w:r>
     </w:p>
     <w:p>
@@ -9830,7 +9998,25 @@
           <w:sz w:val="24"/>
           <w:szCs w:val="24"/>
         </w:rPr>
-        <w:t>| 500 | Internal Server Error | { "error": "An unexpected error occurred" } |</w:t>
+        <w:t xml:space="preserve">| 500 | Internal Server Error | </w:t>
+      </w:r>
+      <w:proofErr w:type="gramStart"/>
+      <w:r>
+        <w:rPr>
+          <w:rFonts w:ascii="Times New Roman" w:eastAsia="Times New Roman" w:hAnsi="Times New Roman" w:cs="Times New Roman"/>
+          <w:sz w:val="24"/>
+          <w:szCs w:val="24"/>
+        </w:rPr>
+        <w:t>{ "</w:t>
+      </w:r>
+      <w:proofErr w:type="gramEnd"/>
+      <w:r>
+        <w:rPr>
+          <w:rFonts w:ascii="Times New Roman" w:eastAsia="Times New Roman" w:hAnsi="Times New Roman" w:cs="Times New Roman"/>
+          <w:sz w:val="24"/>
+          <w:szCs w:val="24"/>
+        </w:rPr>
+        <w:t>error": "An unexpected error occurred" } |</w:t>
       </w:r>
     </w:p>
     <w:p>
@@ -10205,6 +10391,7 @@
           <w:bCs/>
         </w:rPr>
       </w:pPr>
+      <w:proofErr w:type="gramStart"/>
       <w:r>
         <w:rPr>
           <w:rStyle w:val="hljs-variable"/>
@@ -10215,7 +10402,11 @@
         <w:t xml:space="preserve">GET </w:t>
       </w:r>
       <w:r>
-        <w:t xml:space="preserve">: </w:t>
+        <w:t>:</w:t>
+      </w:r>
+      <w:proofErr w:type="gramEnd"/>
+      <w:r>
+        <w:t xml:space="preserve"> </w:t>
       </w:r>
       <w:hyperlink r:id="rId21" w:history="1">
         <w:r>
@@ -11555,11 +11746,19 @@
                 <w:rFonts w:ascii="Times New Roman" w:eastAsia="Times New Roman" w:hAnsi="Times New Roman" w:cs="Times New Roman"/>
               </w:rPr>
             </w:pPr>
-            <w:r>
-              <w:rPr>
-                <w:rFonts w:ascii="Times New Roman" w:eastAsia="Times New Roman" w:hAnsi="Times New Roman" w:cs="Times New Roman"/>
-              </w:rPr>
-              <w:t>{ "error": "Invalid request format" }</w:t>
+            <w:proofErr w:type="gramStart"/>
+            <w:r>
+              <w:rPr>
+                <w:rFonts w:ascii="Times New Roman" w:eastAsia="Times New Roman" w:hAnsi="Times New Roman" w:cs="Times New Roman"/>
+              </w:rPr>
+              <w:t>{ "</w:t>
+            </w:r>
+            <w:proofErr w:type="gramEnd"/>
+            <w:r>
+              <w:rPr>
+                <w:rFonts w:ascii="Times New Roman" w:eastAsia="Times New Roman" w:hAnsi="Times New Roman" w:cs="Times New Roman"/>
+              </w:rPr>
+              <w:t>error": "Invalid request format" }</w:t>
             </w:r>
           </w:p>
         </w:tc>
@@ -11624,11 +11823,19 @@
                 <w:rFonts w:ascii="Times New Roman" w:eastAsia="Times New Roman" w:hAnsi="Times New Roman" w:cs="Times New Roman"/>
               </w:rPr>
             </w:pPr>
-            <w:r>
-              <w:rPr>
-                <w:rFonts w:ascii="Times New Roman" w:eastAsia="Times New Roman" w:hAnsi="Times New Roman" w:cs="Times New Roman"/>
-              </w:rPr>
-              <w:t>{ "error": "Region not found" }</w:t>
+            <w:proofErr w:type="gramStart"/>
+            <w:r>
+              <w:rPr>
+                <w:rFonts w:ascii="Times New Roman" w:eastAsia="Times New Roman" w:hAnsi="Times New Roman" w:cs="Times New Roman"/>
+              </w:rPr>
+              <w:t>{ "</w:t>
+            </w:r>
+            <w:proofErr w:type="gramEnd"/>
+            <w:r>
+              <w:rPr>
+                <w:rFonts w:ascii="Times New Roman" w:eastAsia="Times New Roman" w:hAnsi="Times New Roman" w:cs="Times New Roman"/>
+              </w:rPr>
+              <w:t>error": "Region not found" }</w:t>
             </w:r>
           </w:p>
         </w:tc>
@@ -11693,11 +11900,19 @@
                 <w:rFonts w:ascii="Times New Roman" w:eastAsia="Times New Roman" w:hAnsi="Times New Roman" w:cs="Times New Roman"/>
               </w:rPr>
             </w:pPr>
-            <w:r>
-              <w:rPr>
-                <w:rFonts w:ascii="Times New Roman" w:eastAsia="Times New Roman" w:hAnsi="Times New Roman" w:cs="Times New Roman"/>
-              </w:rPr>
-              <w:t>{ "error": "An unexpected error occurred" }</w:t>
+            <w:proofErr w:type="gramStart"/>
+            <w:r>
+              <w:rPr>
+                <w:rFonts w:ascii="Times New Roman" w:eastAsia="Times New Roman" w:hAnsi="Times New Roman" w:cs="Times New Roman"/>
+              </w:rPr>
+              <w:t>{ "</w:t>
+            </w:r>
+            <w:proofErr w:type="gramEnd"/>
+            <w:r>
+              <w:rPr>
+                <w:rFonts w:ascii="Times New Roman" w:eastAsia="Times New Roman" w:hAnsi="Times New Roman" w:cs="Times New Roman"/>
+              </w:rPr>
+              <w:t>error": "An unexpected error occurred" }</w:t>
             </w:r>
           </w:p>
         </w:tc>
@@ -12061,6 +12276,7 @@
           <w:bCs/>
         </w:rPr>
       </w:pPr>
+      <w:proofErr w:type="gramStart"/>
       <w:r>
         <w:rPr>
           <w:rStyle w:val="hljs-variable"/>
@@ -12081,7 +12297,11 @@
         <w:t xml:space="preserve"> </w:t>
       </w:r>
       <w:r>
-        <w:t xml:space="preserve">: </w:t>
+        <w:t>:</w:t>
+      </w:r>
+      <w:proofErr w:type="gramEnd"/>
+      <w:r>
+        <w:t xml:space="preserve"> </w:t>
       </w:r>
       <w:hyperlink r:id="rId25" w:history="1">
         <w:r>
@@ -13786,11 +14006,19 @@
                 <w:rFonts w:ascii="Times New Roman" w:eastAsia="Times New Roman" w:hAnsi="Times New Roman" w:cs="Times New Roman"/>
               </w:rPr>
             </w:pPr>
-            <w:r>
-              <w:rPr>
-                <w:rFonts w:ascii="Times New Roman" w:eastAsia="Times New Roman" w:hAnsi="Times New Roman" w:cs="Times New Roman"/>
-              </w:rPr>
-              <w:t>{ "error": "Invalid request format" }</w:t>
+            <w:proofErr w:type="gramStart"/>
+            <w:r>
+              <w:rPr>
+                <w:rFonts w:ascii="Times New Roman" w:eastAsia="Times New Roman" w:hAnsi="Times New Roman" w:cs="Times New Roman"/>
+              </w:rPr>
+              <w:t>{ "</w:t>
+            </w:r>
+            <w:proofErr w:type="gramEnd"/>
+            <w:r>
+              <w:rPr>
+                <w:rFonts w:ascii="Times New Roman" w:eastAsia="Times New Roman" w:hAnsi="Times New Roman" w:cs="Times New Roman"/>
+              </w:rPr>
+              <w:t>error": "Invalid request format" }</w:t>
             </w:r>
           </w:p>
         </w:tc>
@@ -13855,11 +14083,19 @@
                 <w:rFonts w:ascii="Times New Roman" w:eastAsia="Times New Roman" w:hAnsi="Times New Roman" w:cs="Times New Roman"/>
               </w:rPr>
             </w:pPr>
-            <w:r>
-              <w:rPr>
-                <w:rFonts w:ascii="Times New Roman" w:eastAsia="Times New Roman" w:hAnsi="Times New Roman" w:cs="Times New Roman"/>
-              </w:rPr>
-              <w:t>{ "error": "Region not found" }</w:t>
+            <w:proofErr w:type="gramStart"/>
+            <w:r>
+              <w:rPr>
+                <w:rFonts w:ascii="Times New Roman" w:eastAsia="Times New Roman" w:hAnsi="Times New Roman" w:cs="Times New Roman"/>
+              </w:rPr>
+              <w:t>{ "</w:t>
+            </w:r>
+            <w:proofErr w:type="gramEnd"/>
+            <w:r>
+              <w:rPr>
+                <w:rFonts w:ascii="Times New Roman" w:eastAsia="Times New Roman" w:hAnsi="Times New Roman" w:cs="Times New Roman"/>
+              </w:rPr>
+              <w:t>error": "Region not found" }</w:t>
             </w:r>
           </w:p>
         </w:tc>
@@ -13932,11 +14168,19 @@
                 <w:rFonts w:ascii="Times New Roman" w:eastAsia="Times New Roman" w:hAnsi="Times New Roman" w:cs="Times New Roman"/>
               </w:rPr>
             </w:pPr>
-            <w:r>
-              <w:rPr>
-                <w:rFonts w:ascii="Times New Roman" w:eastAsia="Times New Roman" w:hAnsi="Times New Roman" w:cs="Times New Roman"/>
-              </w:rPr>
-              <w:t>{ "error": "Validation failed: Code must be exactly 3 letters" }</w:t>
+            <w:proofErr w:type="gramStart"/>
+            <w:r>
+              <w:rPr>
+                <w:rFonts w:ascii="Times New Roman" w:eastAsia="Times New Roman" w:hAnsi="Times New Roman" w:cs="Times New Roman"/>
+              </w:rPr>
+              <w:t>{ "</w:t>
+            </w:r>
+            <w:proofErr w:type="gramEnd"/>
+            <w:r>
+              <w:rPr>
+                <w:rFonts w:ascii="Times New Roman" w:eastAsia="Times New Roman" w:hAnsi="Times New Roman" w:cs="Times New Roman"/>
+              </w:rPr>
+              <w:t>error": "Validation failed: Code must be exactly 3 letters" }</w:t>
             </w:r>
           </w:p>
         </w:tc>
@@ -14001,11 +14245,19 @@
                 <w:rFonts w:ascii="Times New Roman" w:eastAsia="Times New Roman" w:hAnsi="Times New Roman" w:cs="Times New Roman"/>
               </w:rPr>
             </w:pPr>
-            <w:r>
-              <w:rPr>
-                <w:rFonts w:ascii="Times New Roman" w:eastAsia="Times New Roman" w:hAnsi="Times New Roman" w:cs="Times New Roman"/>
-              </w:rPr>
-              <w:t>{ "error": "An unexpected error occurred" }</w:t>
+            <w:proofErr w:type="gramStart"/>
+            <w:r>
+              <w:rPr>
+                <w:rFonts w:ascii="Times New Roman" w:eastAsia="Times New Roman" w:hAnsi="Times New Roman" w:cs="Times New Roman"/>
+              </w:rPr>
+              <w:t>{ "</w:t>
+            </w:r>
+            <w:proofErr w:type="gramEnd"/>
+            <w:r>
+              <w:rPr>
+                <w:rFonts w:ascii="Times New Roman" w:eastAsia="Times New Roman" w:hAnsi="Times New Roman" w:cs="Times New Roman"/>
+              </w:rPr>
+              <w:t>error": "An unexpected error occurred" }</w:t>
             </w:r>
           </w:p>
         </w:tc>
@@ -14351,6 +14603,7 @@
           <w:bCs/>
         </w:rPr>
       </w:pPr>
+      <w:proofErr w:type="gramStart"/>
       <w:r>
         <w:rPr>
           <w:rStyle w:val="hljs-variable"/>
@@ -14370,7 +14623,11 @@
         <w:t xml:space="preserve"> </w:t>
       </w:r>
       <w:r>
-        <w:t xml:space="preserve">: </w:t>
+        <w:t>:</w:t>
+      </w:r>
+      <w:proofErr w:type="gramEnd"/>
+      <w:r>
+        <w:t xml:space="preserve"> </w:t>
       </w:r>
       <w:hyperlink r:id="rId29" w:history="1">
         <w:r>
@@ -15816,11 +16073,19 @@
                 <w:rFonts w:ascii="Times New Roman" w:eastAsia="Times New Roman" w:hAnsi="Times New Roman" w:cs="Times New Roman"/>
               </w:rPr>
             </w:pPr>
-            <w:r>
-              <w:rPr>
-                <w:rFonts w:ascii="Times New Roman" w:eastAsia="Times New Roman" w:hAnsi="Times New Roman" w:cs="Times New Roman"/>
-              </w:rPr>
-              <w:t>{ "error": "Invalid request format" }</w:t>
+            <w:proofErr w:type="gramStart"/>
+            <w:r>
+              <w:rPr>
+                <w:rFonts w:ascii="Times New Roman" w:eastAsia="Times New Roman" w:hAnsi="Times New Roman" w:cs="Times New Roman"/>
+              </w:rPr>
+              <w:t>{ "</w:t>
+            </w:r>
+            <w:proofErr w:type="gramEnd"/>
+            <w:r>
+              <w:rPr>
+                <w:rFonts w:ascii="Times New Roman" w:eastAsia="Times New Roman" w:hAnsi="Times New Roman" w:cs="Times New Roman"/>
+              </w:rPr>
+              <w:t>error": "Invalid request format" }</w:t>
             </w:r>
           </w:p>
         </w:tc>
@@ -15885,11 +16150,19 @@
                 <w:rFonts w:ascii="Times New Roman" w:eastAsia="Times New Roman" w:hAnsi="Times New Roman" w:cs="Times New Roman"/>
               </w:rPr>
             </w:pPr>
-            <w:r>
-              <w:rPr>
-                <w:rFonts w:ascii="Times New Roman" w:eastAsia="Times New Roman" w:hAnsi="Times New Roman" w:cs="Times New Roman"/>
-              </w:rPr>
-              <w:t>{ "error": "Region not found" }</w:t>
+            <w:proofErr w:type="gramStart"/>
+            <w:r>
+              <w:rPr>
+                <w:rFonts w:ascii="Times New Roman" w:eastAsia="Times New Roman" w:hAnsi="Times New Roman" w:cs="Times New Roman"/>
+              </w:rPr>
+              <w:t>{ "</w:t>
+            </w:r>
+            <w:proofErr w:type="gramEnd"/>
+            <w:r>
+              <w:rPr>
+                <w:rFonts w:ascii="Times New Roman" w:eastAsia="Times New Roman" w:hAnsi="Times New Roman" w:cs="Times New Roman"/>
+              </w:rPr>
+              <w:t>error": "Region not found" }</w:t>
             </w:r>
           </w:p>
         </w:tc>
@@ -15954,11 +16227,19 @@
                 <w:rFonts w:ascii="Times New Roman" w:eastAsia="Times New Roman" w:hAnsi="Times New Roman" w:cs="Times New Roman"/>
               </w:rPr>
             </w:pPr>
-            <w:r>
-              <w:rPr>
-                <w:rFonts w:ascii="Times New Roman" w:eastAsia="Times New Roman" w:hAnsi="Times New Roman" w:cs="Times New Roman"/>
-              </w:rPr>
-              <w:t>{ "error": "An unexpected error occurred" }</w:t>
+            <w:proofErr w:type="gramStart"/>
+            <w:r>
+              <w:rPr>
+                <w:rFonts w:ascii="Times New Roman" w:eastAsia="Times New Roman" w:hAnsi="Times New Roman" w:cs="Times New Roman"/>
+              </w:rPr>
+              <w:t>{ "</w:t>
+            </w:r>
+            <w:proofErr w:type="gramEnd"/>
+            <w:r>
+              <w:rPr>
+                <w:rFonts w:ascii="Times New Roman" w:eastAsia="Times New Roman" w:hAnsi="Times New Roman" w:cs="Times New Roman"/>
+              </w:rPr>
+              <w:t>error": "An unexpected error occurred" }</w:t>
             </w:r>
           </w:p>
         </w:tc>
@@ -18340,11 +18621,19 @@
                 <w:rFonts w:ascii="Times New Roman" w:eastAsia="Times New Roman" w:hAnsi="Times New Roman" w:cs="Times New Roman"/>
               </w:rPr>
             </w:pPr>
-            <w:r>
-              <w:rPr>
-                <w:rFonts w:ascii="Times New Roman" w:eastAsia="Times New Roman" w:hAnsi="Times New Roman" w:cs="Times New Roman"/>
-              </w:rPr>
-              <w:t>{ "error": "Invalid input data" }</w:t>
+            <w:proofErr w:type="gramStart"/>
+            <w:r>
+              <w:rPr>
+                <w:rFonts w:ascii="Times New Roman" w:eastAsia="Times New Roman" w:hAnsi="Times New Roman" w:cs="Times New Roman"/>
+              </w:rPr>
+              <w:t>{ "</w:t>
+            </w:r>
+            <w:proofErr w:type="gramEnd"/>
+            <w:r>
+              <w:rPr>
+                <w:rFonts w:ascii="Times New Roman" w:eastAsia="Times New Roman" w:hAnsi="Times New Roman" w:cs="Times New Roman"/>
+              </w:rPr>
+              <w:t>error": "Invalid input data" }</w:t>
             </w:r>
           </w:p>
         </w:tc>
@@ -18409,11 +18698,19 @@
                 <w:rFonts w:ascii="Times New Roman" w:eastAsia="Times New Roman" w:hAnsi="Times New Roman" w:cs="Times New Roman"/>
               </w:rPr>
             </w:pPr>
-            <w:r>
-              <w:rPr>
-                <w:rFonts w:ascii="Times New Roman" w:eastAsia="Times New Roman" w:hAnsi="Times New Roman" w:cs="Times New Roman"/>
-              </w:rPr>
-              <w:t>{ "error": "User already exists" }</w:t>
+            <w:proofErr w:type="gramStart"/>
+            <w:r>
+              <w:rPr>
+                <w:rFonts w:ascii="Times New Roman" w:eastAsia="Times New Roman" w:hAnsi="Times New Roman" w:cs="Times New Roman"/>
+              </w:rPr>
+              <w:t>{ "</w:t>
+            </w:r>
+            <w:proofErr w:type="gramEnd"/>
+            <w:r>
+              <w:rPr>
+                <w:rFonts w:ascii="Times New Roman" w:eastAsia="Times New Roman" w:hAnsi="Times New Roman" w:cs="Times New Roman"/>
+              </w:rPr>
+              <w:t>error": "User already exists" }</w:t>
             </w:r>
           </w:p>
         </w:tc>
@@ -18478,11 +18775,19 @@
                 <w:rFonts w:ascii="Times New Roman" w:eastAsia="Times New Roman" w:hAnsi="Times New Roman" w:cs="Times New Roman"/>
               </w:rPr>
             </w:pPr>
-            <w:r>
-              <w:rPr>
-                <w:rFonts w:ascii="Times New Roman" w:eastAsia="Times New Roman" w:hAnsi="Times New Roman" w:cs="Times New Roman"/>
-              </w:rPr>
-              <w:t>{ "error": "An unexpected error occurred" }</w:t>
+            <w:proofErr w:type="gramStart"/>
+            <w:r>
+              <w:rPr>
+                <w:rFonts w:ascii="Times New Roman" w:eastAsia="Times New Roman" w:hAnsi="Times New Roman" w:cs="Times New Roman"/>
+              </w:rPr>
+              <w:t>{ "</w:t>
+            </w:r>
+            <w:proofErr w:type="gramEnd"/>
+            <w:r>
+              <w:rPr>
+                <w:rFonts w:ascii="Times New Roman" w:eastAsia="Times New Roman" w:hAnsi="Times New Roman" w:cs="Times New Roman"/>
+              </w:rPr>
+              <w:t>error": "An unexpected error occurred" }</w:t>
             </w:r>
           </w:p>
         </w:tc>
@@ -19248,7 +19553,7 @@
         <w:gridCol w:w="86"/>
         <w:gridCol w:w="582"/>
         <w:gridCol w:w="887"/>
-        <w:gridCol w:w="3522"/>
+        <w:gridCol w:w="3101"/>
       </w:tblGrid>
       <w:tr>
         <w:trPr>
@@ -19478,7 +19783,7 @@
                 <w:rFonts w:ascii="Times New Roman" w:eastAsia="Times New Roman" w:hAnsi="Times New Roman" w:cs="Times New Roman"/>
                 <w:color w:val="000000" w:themeColor="text1"/>
               </w:rPr>
-              <w:t>The email or username of the new user</w:t>
+              <w:t>The email or username of the user</w:t>
             </w:r>
           </w:p>
         </w:tc>
@@ -19978,6 +20283,7 @@
           <w:szCs w:val="18"/>
         </w:rPr>
       </w:pPr>
+      <w:bookmarkStart w:id="3" w:name="_Hlk191468039"/>
       <w:r>
         <w:rPr>
           <w:sz w:val="18"/>
@@ -20036,6 +20342,7 @@
         <w:t>}</w:t>
       </w:r>
     </w:p>
+    <w:bookmarkEnd w:id="3"/>
     <w:p>
       <w:pPr>
         <w:spacing w:before="100" w:beforeAutospacing="1" w:after="100" w:afterAutospacing="1" w:line="240" w:lineRule="auto"/>
@@ -20547,11 +20854,19 @@
                 <w:rFonts w:ascii="Times New Roman" w:eastAsia="Times New Roman" w:hAnsi="Times New Roman" w:cs="Times New Roman"/>
               </w:rPr>
             </w:pPr>
-            <w:r>
-              <w:rPr>
-                <w:rFonts w:ascii="Times New Roman" w:eastAsia="Times New Roman" w:hAnsi="Times New Roman" w:cs="Times New Roman"/>
-              </w:rPr>
-              <w:t>{ "error": "Invalid username or password" }</w:t>
+            <w:proofErr w:type="gramStart"/>
+            <w:r>
+              <w:rPr>
+                <w:rFonts w:ascii="Times New Roman" w:eastAsia="Times New Roman" w:hAnsi="Times New Roman" w:cs="Times New Roman"/>
+              </w:rPr>
+              <w:t>{ "</w:t>
+            </w:r>
+            <w:proofErr w:type="gramEnd"/>
+            <w:r>
+              <w:rPr>
+                <w:rFonts w:ascii="Times New Roman" w:eastAsia="Times New Roman" w:hAnsi="Times New Roman" w:cs="Times New Roman"/>
+              </w:rPr>
+              <w:t>error": "Invalid username or password" }</w:t>
             </w:r>
           </w:p>
         </w:tc>
@@ -20622,11 +20937,19 @@
                 <w:rFonts w:ascii="Times New Roman" w:eastAsia="Times New Roman" w:hAnsi="Times New Roman" w:cs="Times New Roman"/>
               </w:rPr>
             </w:pPr>
-            <w:r>
-              <w:rPr>
-                <w:rFonts w:ascii="Times New Roman" w:eastAsia="Times New Roman" w:hAnsi="Times New Roman" w:cs="Times New Roman"/>
-              </w:rPr>
-              <w:t>{ "error": "Authentication failed" }</w:t>
+            <w:proofErr w:type="gramStart"/>
+            <w:r>
+              <w:rPr>
+                <w:rFonts w:ascii="Times New Roman" w:eastAsia="Times New Roman" w:hAnsi="Times New Roman" w:cs="Times New Roman"/>
+              </w:rPr>
+              <w:t>{ "</w:t>
+            </w:r>
+            <w:proofErr w:type="gramEnd"/>
+            <w:r>
+              <w:rPr>
+                <w:rFonts w:ascii="Times New Roman" w:eastAsia="Times New Roman" w:hAnsi="Times New Roman" w:cs="Times New Roman"/>
+              </w:rPr>
+              <w:t>error": "Authentication failed" }</w:t>
             </w:r>
           </w:p>
         </w:tc>
@@ -20691,11 +21014,19 @@
                 <w:rFonts w:ascii="Times New Roman" w:eastAsia="Times New Roman" w:hAnsi="Times New Roman" w:cs="Times New Roman"/>
               </w:rPr>
             </w:pPr>
-            <w:r>
-              <w:rPr>
-                <w:rFonts w:ascii="Times New Roman" w:eastAsia="Times New Roman" w:hAnsi="Times New Roman" w:cs="Times New Roman"/>
-              </w:rPr>
-              <w:t>{ "error": "An unexpected error occurred" }</w:t>
+            <w:proofErr w:type="gramStart"/>
+            <w:r>
+              <w:rPr>
+                <w:rFonts w:ascii="Times New Roman" w:eastAsia="Times New Roman" w:hAnsi="Times New Roman" w:cs="Times New Roman"/>
+              </w:rPr>
+              <w:t>{ "</w:t>
+            </w:r>
+            <w:proofErr w:type="gramEnd"/>
+            <w:r>
+              <w:rPr>
+                <w:rFonts w:ascii="Times New Roman" w:eastAsia="Times New Roman" w:hAnsi="Times New Roman" w:cs="Times New Roman"/>
+              </w:rPr>
+              <w:t>error": "An unexpected error occurred" }</w:t>
             </w:r>
           </w:p>
         </w:tc>

</xml_diff>